<commit_message>
US#235Task#256 Finish the remaining sections of the SQA
</commit_message>
<xml_diff>
--- a/Documents/SQA.docx
+++ b/Documents/SQA.docx
@@ -559,7 +559,15 @@
                 <w:sz w:val="20"/>
                 <w:szCs w:val="20"/>
               </w:rPr>
-              <w:t>• [Strategy 2]</w:t>
+              <w:t xml:space="preserve">• </w:t>
+            </w:r>
+            <w:r>
+              <w:rPr>
+                <w:rFonts w:ascii="Century Gothic" w:hAnsi="Century Gothic"/>
+                <w:sz w:val="20"/>
+                <w:szCs w:val="20"/>
+              </w:rPr>
+              <w:t>Adhere to the commit policy listed in section 2.0.</w:t>
             </w:r>
           </w:p>
           <w:p>
@@ -576,7 +584,105 @@
                 <w:sz w:val="20"/>
                 <w:szCs w:val="20"/>
               </w:rPr>
-              <w:t>• [Strategy 3]</w:t>
+              <w:t xml:space="preserve">• </w:t>
+            </w:r>
+            <w:r>
+              <w:rPr>
+                <w:rFonts w:ascii="Century Gothic" w:hAnsi="Century Gothic"/>
+                <w:sz w:val="20"/>
+                <w:szCs w:val="20"/>
+              </w:rPr>
+              <w:t>Adhere to the naming policy listed in section 3.0</w:t>
+            </w:r>
+            <w:r>
+              <w:rPr>
+                <w:rFonts w:ascii="Century Gothic" w:hAnsi="Century Gothic"/>
+                <w:sz w:val="20"/>
+                <w:szCs w:val="20"/>
+              </w:rPr>
+              <w:t>.</w:t>
+            </w:r>
+          </w:p>
+          <w:p>
+            <w:pPr>
+              <w:rPr>
+                <w:rFonts w:ascii="Century Gothic" w:hAnsi="Century Gothic"/>
+                <w:sz w:val="20"/>
+                <w:szCs w:val="20"/>
+              </w:rPr>
+            </w:pPr>
+            <w:r>
+              <w:rPr>
+                <w:rFonts w:ascii="Century Gothic" w:hAnsi="Century Gothic"/>
+                <w:sz w:val="20"/>
+                <w:szCs w:val="20"/>
+              </w:rPr>
+              <w:t xml:space="preserve">• </w:t>
+            </w:r>
+            <w:r>
+              <w:rPr>
+                <w:rFonts w:ascii="Century Gothic" w:hAnsi="Century Gothic"/>
+                <w:sz w:val="20"/>
+                <w:szCs w:val="20"/>
+              </w:rPr>
+              <w:t xml:space="preserve">Adhere to the </w:t>
+            </w:r>
+            <w:r>
+              <w:rPr>
+                <w:rFonts w:ascii="Century Gothic" w:hAnsi="Century Gothic"/>
+                <w:sz w:val="20"/>
+                <w:szCs w:val="20"/>
+              </w:rPr>
+              <w:t xml:space="preserve">review policy listed in section </w:t>
+            </w:r>
+            <w:r>
+              <w:rPr>
+                <w:rFonts w:ascii="Century Gothic" w:hAnsi="Century Gothic"/>
+                <w:sz w:val="20"/>
+                <w:szCs w:val="20"/>
+              </w:rPr>
+              <w:t>4.0</w:t>
+            </w:r>
+            <w:r>
+              <w:rPr>
+                <w:rFonts w:ascii="Century Gothic" w:hAnsi="Century Gothic"/>
+                <w:sz w:val="20"/>
+                <w:szCs w:val="20"/>
+              </w:rPr>
+              <w:t>.</w:t>
+            </w:r>
+          </w:p>
+          <w:p>
+            <w:pPr>
+              <w:rPr>
+                <w:rFonts w:ascii="Century Gothic" w:hAnsi="Century Gothic"/>
+                <w:sz w:val="20"/>
+                <w:szCs w:val="20"/>
+              </w:rPr>
+            </w:pPr>
+            <w:r>
+              <w:rPr>
+                <w:rFonts w:ascii="Century Gothic" w:hAnsi="Century Gothic"/>
+                <w:sz w:val="20"/>
+                <w:szCs w:val="20"/>
+              </w:rPr>
+              <w:t xml:space="preserve">• </w:t>
+            </w:r>
+            <w:r>
+              <w:rPr>
+                <w:rFonts w:ascii="Century Gothic" w:hAnsi="Century Gothic"/>
+                <w:sz w:val="20"/>
+                <w:szCs w:val="20"/>
+              </w:rPr>
+              <w:t xml:space="preserve">Adhere to the </w:t>
+            </w:r>
+            <w:r>
+              <w:rPr>
+                <w:rFonts w:ascii="Century Gothic" w:hAnsi="Century Gothic"/>
+                <w:sz w:val="20"/>
+                <w:szCs w:val="20"/>
+              </w:rPr>
+              <w:t>code format policy listed in section 5.0.</w:t>
             </w:r>
           </w:p>
           <w:p>
@@ -628,6 +734,7 @@
         <w:t>1.0 Branching policy</w:t>
       </w:r>
     </w:p>
+    <w:p/>
     <w:tbl>
       <w:tblPr>
         <w:tblStyle w:val="TableGrid"/>
@@ -640,11 +747,12 @@
           <w:insideH w:val="none" w:sz="0" w:space="0" w:color="auto"/>
           <w:insideV w:val="none" w:sz="0" w:space="0" w:color="auto"/>
         </w:tblBorders>
+        <w:tblLayout w:type="fixed"/>
         <w:tblLook w:val="04A0" w:firstRow="1" w:lastRow="0" w:firstColumn="1" w:lastColumn="0" w:noHBand="0" w:noVBand="1"/>
       </w:tblPr>
       <w:tblGrid>
-        <w:gridCol w:w="10530"/>
-        <w:gridCol w:w="270"/>
+        <w:gridCol w:w="10564"/>
+        <w:gridCol w:w="236"/>
       </w:tblGrid>
       <w:tr>
         <w:trPr>
@@ -652,7 +760,7 @@
         </w:trPr>
         <w:tc>
           <w:tcPr>
-            <w:tcW w:w="10530" w:type="dxa"/>
+            <w:tcW w:w="10578" w:type="dxa"/>
           </w:tcPr>
           <w:p>
             <w:pPr>
@@ -732,6 +840,7 @@
               </w:numPr>
             </w:pPr>
             <w:r>
+              <w:lastRenderedPageBreak/>
               <w:t>When creating a new branch for a new task, the branch must originate from the User Story branch that the task belongs to</w:t>
             </w:r>
           </w:p>
@@ -744,7 +853,6 @@
               </w:numPr>
             </w:pPr>
             <w:r>
-              <w:lastRenderedPageBreak/>
               <w:t xml:space="preserve">The branch must be named as follows: Task#&lt;number of </w:t>
             </w:r>
             <w:proofErr w:type="gramStart"/>
@@ -801,13 +909,11 @@
               </w:numPr>
             </w:pPr>
             <w:r>
-              <w:t xml:space="preserve">Every merge into a parent branch should be a </w:t>
+              <w:t>Every merge into a parent branch should be a fast-forward</w:t>
             </w:r>
-            <w:proofErr w:type="gramStart"/>
             <w:r>
-              <w:t>fast-forward</w:t>
+              <w:t>.</w:t>
             </w:r>
-            <w:proofErr w:type="gramEnd"/>
           </w:p>
           <w:p>
             <w:pPr>
@@ -835,6 +941,647 @@
           </w:p>
           <w:p>
             <w:pPr>
+              <w:pStyle w:val="Guideline"/>
+              <w:numPr>
+                <w:ilvl w:val="0"/>
+                <w:numId w:val="28"/>
+              </w:numPr>
+            </w:pPr>
+            <w:r>
+              <w:t>Reviews</w:t>
+            </w:r>
+            <w:r>
+              <w:t>/PR’s</w:t>
+            </w:r>
+            <w:r>
+              <w:t xml:space="preserve"> are required for</w:t>
+            </w:r>
+            <w:r>
+              <w:t xml:space="preserve"> merges into the Dev and Master branch.</w:t>
+            </w:r>
+            <w:r>
+              <w:t xml:space="preserve"> </w:t>
+            </w:r>
+          </w:p>
+          <w:p>
+            <w:pPr>
+              <w:pStyle w:val="Guideline"/>
+              <w:numPr>
+                <w:ilvl w:val="0"/>
+                <w:numId w:val="28"/>
+              </w:numPr>
+            </w:pPr>
+            <w:r>
+              <w:t xml:space="preserve">When </w:t>
+            </w:r>
+            <w:r>
+              <w:t>A User Story is approved and merged into the dev branch</w:t>
+            </w:r>
+            <w:r>
+              <w:t xml:space="preserve"> the User Story branches and task branches will be deleted. (Any issues found in the future will require opening a new task).</w:t>
+            </w:r>
+          </w:p>
+          <w:p>
+            <w:pPr>
+              <w:pStyle w:val="Guideline"/>
+            </w:pPr>
+          </w:p>
+          <w:p>
+            <w:pPr>
+              <w:pStyle w:val="Heading1"/>
+              <w:rPr>
+                <w:b w:val="0"/>
+                <w:bCs/>
+                <w:color w:val="2F5496" w:themeColor="accent1" w:themeShade="BF"/>
+              </w:rPr>
+            </w:pPr>
+            <w:r>
+              <w:rPr>
+                <w:b w:val="0"/>
+                <w:bCs/>
+                <w:color w:val="2F5496" w:themeColor="accent1" w:themeShade="BF"/>
+              </w:rPr>
+              <w:t>2.0 Commit policy</w:t>
+            </w:r>
+          </w:p>
+          <w:tbl>
+            <w:tblPr>
+              <w:tblStyle w:val="TableGrid"/>
+              <w:tblW w:w="10800" w:type="dxa"/>
+              <w:tblBorders>
+                <w:top w:val="single" w:sz="12" w:space="0" w:color="8496B0" w:themeColor="text2" w:themeTint="99"/>
+                <w:left w:val="none" w:sz="0" w:space="0" w:color="auto"/>
+                <w:bottom w:val="none" w:sz="0" w:space="0" w:color="auto"/>
+                <w:right w:val="none" w:sz="0" w:space="0" w:color="auto"/>
+                <w:insideH w:val="none" w:sz="0" w:space="0" w:color="auto"/>
+                <w:insideV w:val="none" w:sz="0" w:space="0" w:color="auto"/>
+              </w:tblBorders>
+              <w:tblLayout w:type="fixed"/>
+              <w:tblLook w:val="04A0" w:firstRow="1" w:lastRow="0" w:firstColumn="1" w:lastColumn="0" w:noHBand="0" w:noVBand="1"/>
+            </w:tblPr>
+            <w:tblGrid>
+              <w:gridCol w:w="10530"/>
+              <w:gridCol w:w="270"/>
+            </w:tblGrid>
+            <w:tr>
+              <w:trPr>
+                <w:trHeight w:val="944"/>
+              </w:trPr>
+              <w:tc>
+                <w:tcPr>
+                  <w:tcW w:w="10530" w:type="dxa"/>
+                </w:tcPr>
+                <w:p>
+                  <w:pPr>
+                    <w:pStyle w:val="Guideline"/>
+                    <w:numPr>
+                      <w:ilvl w:val="0"/>
+                      <w:numId w:val="29"/>
+                    </w:numPr>
+                  </w:pPr>
+                  <w:r>
+                    <w:t xml:space="preserve">When committing </w:t>
+                  </w:r>
+                  <w:proofErr w:type="gramStart"/>
+                  <w:r>
+                    <w:t>changes</w:t>
+                  </w:r>
+                  <w:proofErr w:type="gramEnd"/>
+                  <w:r>
+                    <w:t xml:space="preserve"> a commit message must be made including the User Story number and Task number along with a description of the change made.</w:t>
+                  </w:r>
+                </w:p>
+                <w:p>
+                  <w:pPr>
+                    <w:rPr>
+                      <w:rFonts w:ascii="Century Gothic" w:hAnsi="Century Gothic"/>
+                      <w:sz w:val="20"/>
+                      <w:szCs w:val="20"/>
+                    </w:rPr>
+                  </w:pPr>
+                </w:p>
+              </w:tc>
+              <w:tc>
+                <w:tcPr>
+                  <w:tcW w:w="270" w:type="dxa"/>
+                </w:tcPr>
+                <w:p>
+                  <w:pPr>
+                    <w:rPr>
+                      <w:rFonts w:ascii="Century Gothic" w:hAnsi="Century Gothic"/>
+                      <w:sz w:val="20"/>
+                      <w:szCs w:val="20"/>
+                    </w:rPr>
+                  </w:pPr>
+                </w:p>
+              </w:tc>
+            </w:tr>
+          </w:tbl>
+          <w:p>
+            <w:pPr>
+              <w:pStyle w:val="Heading1"/>
+              <w:rPr>
+                <w:b w:val="0"/>
+                <w:bCs/>
+                <w:color w:val="2F5496" w:themeColor="accent1" w:themeShade="BF"/>
+              </w:rPr>
+            </w:pPr>
+            <w:r>
+              <w:rPr>
+                <w:b w:val="0"/>
+                <w:bCs/>
+                <w:color w:val="2F5496" w:themeColor="accent1" w:themeShade="BF"/>
+              </w:rPr>
+              <w:t>3</w:t>
+            </w:r>
+            <w:r>
+              <w:rPr>
+                <w:b w:val="0"/>
+                <w:bCs/>
+                <w:color w:val="2F5496" w:themeColor="accent1" w:themeShade="BF"/>
+              </w:rPr>
+              <w:t xml:space="preserve">.0 </w:t>
+            </w:r>
+            <w:r>
+              <w:rPr>
+                <w:b w:val="0"/>
+                <w:bCs/>
+                <w:color w:val="2F5496" w:themeColor="accent1" w:themeShade="BF"/>
+              </w:rPr>
+              <w:t>naming policy</w:t>
+            </w:r>
+          </w:p>
+          <w:tbl>
+            <w:tblPr>
+              <w:tblStyle w:val="TableGrid"/>
+              <w:tblW w:w="10800" w:type="dxa"/>
+              <w:tblBorders>
+                <w:top w:val="single" w:sz="12" w:space="0" w:color="8496B0" w:themeColor="text2" w:themeTint="99"/>
+                <w:left w:val="none" w:sz="0" w:space="0" w:color="auto"/>
+                <w:bottom w:val="none" w:sz="0" w:space="0" w:color="auto"/>
+                <w:right w:val="none" w:sz="0" w:space="0" w:color="auto"/>
+                <w:insideH w:val="none" w:sz="0" w:space="0" w:color="auto"/>
+                <w:insideV w:val="none" w:sz="0" w:space="0" w:color="auto"/>
+              </w:tblBorders>
+              <w:tblLayout w:type="fixed"/>
+              <w:tblLook w:val="04A0" w:firstRow="1" w:lastRow="0" w:firstColumn="1" w:lastColumn="0" w:noHBand="0" w:noVBand="1"/>
+            </w:tblPr>
+            <w:tblGrid>
+              <w:gridCol w:w="10530"/>
+              <w:gridCol w:w="270"/>
+            </w:tblGrid>
+            <w:tr>
+              <w:trPr>
+                <w:trHeight w:val="944"/>
+              </w:trPr>
+              <w:tc>
+                <w:tcPr>
+                  <w:tcW w:w="10530" w:type="dxa"/>
+                </w:tcPr>
+                <w:p>
+                  <w:pPr>
+                    <w:pStyle w:val="Guideline"/>
+                    <w:numPr>
+                      <w:ilvl w:val="0"/>
+                      <w:numId w:val="29"/>
+                    </w:numPr>
+                  </w:pPr>
+                  <w:r>
+                    <w:t>Filenames must be written in snake case</w:t>
+                  </w:r>
+                  <w:r>
+                    <w:t>.</w:t>
+                  </w:r>
+                </w:p>
+                <w:p>
+                  <w:pPr>
+                    <w:pStyle w:val="Guideline"/>
+                    <w:numPr>
+                      <w:ilvl w:val="0"/>
+                      <w:numId w:val="29"/>
+                    </w:numPr>
+                  </w:pPr>
+                  <w:r>
+                    <w:t>Class names must be written camel case</w:t>
+                  </w:r>
+                  <w:r>
+                    <w:t>.</w:t>
+                  </w:r>
+                </w:p>
+                <w:p>
+                  <w:pPr>
+                    <w:rPr>
+                      <w:rFonts w:ascii="Century Gothic" w:hAnsi="Century Gothic"/>
+                      <w:sz w:val="20"/>
+                      <w:szCs w:val="20"/>
+                    </w:rPr>
+                  </w:pPr>
+                </w:p>
+                <w:p>
+                  <w:pPr>
+                    <w:rPr>
+                      <w:rFonts w:ascii="Century Gothic" w:hAnsi="Century Gothic"/>
+                      <w:sz w:val="20"/>
+                      <w:szCs w:val="20"/>
+                    </w:rPr>
+                  </w:pPr>
+                </w:p>
+                <w:p>
+                  <w:pPr>
+                    <w:rPr>
+                      <w:rFonts w:ascii="Century Gothic" w:hAnsi="Century Gothic"/>
+                      <w:sz w:val="20"/>
+                      <w:szCs w:val="20"/>
+                    </w:rPr>
+                  </w:pPr>
+                </w:p>
+                <w:p>
+                  <w:pPr>
+                    <w:rPr>
+                      <w:rFonts w:ascii="Century Gothic" w:hAnsi="Century Gothic"/>
+                      <w:sz w:val="20"/>
+                      <w:szCs w:val="20"/>
+                    </w:rPr>
+                  </w:pPr>
+                </w:p>
+                <w:p>
+                  <w:pPr>
+                    <w:rPr>
+                      <w:rFonts w:ascii="Century Gothic" w:hAnsi="Century Gothic"/>
+                      <w:sz w:val="20"/>
+                      <w:szCs w:val="20"/>
+                    </w:rPr>
+                  </w:pPr>
+                </w:p>
+                <w:p>
+                  <w:pPr>
+                    <w:rPr>
+                      <w:rFonts w:ascii="Century Gothic" w:hAnsi="Century Gothic"/>
+                      <w:sz w:val="20"/>
+                      <w:szCs w:val="20"/>
+                    </w:rPr>
+                  </w:pPr>
+                </w:p>
+                <w:p>
+                  <w:pPr>
+                    <w:rPr>
+                      <w:rFonts w:ascii="Century Gothic" w:hAnsi="Century Gothic"/>
+                      <w:sz w:val="20"/>
+                      <w:szCs w:val="20"/>
+                    </w:rPr>
+                  </w:pPr>
+                </w:p>
+                <w:p>
+                  <w:pPr>
+                    <w:rPr>
+                      <w:rFonts w:ascii="Century Gothic" w:hAnsi="Century Gothic"/>
+                      <w:sz w:val="20"/>
+                      <w:szCs w:val="20"/>
+                    </w:rPr>
+                  </w:pPr>
+                </w:p>
+                <w:p>
+                  <w:pPr>
+                    <w:rPr>
+                      <w:rFonts w:ascii="Century Gothic" w:hAnsi="Century Gothic"/>
+                      <w:sz w:val="20"/>
+                      <w:szCs w:val="20"/>
+                    </w:rPr>
+                  </w:pPr>
+                </w:p>
+                <w:p>
+                  <w:pPr>
+                    <w:rPr>
+                      <w:rFonts w:ascii="Century Gothic" w:hAnsi="Century Gothic"/>
+                      <w:sz w:val="20"/>
+                      <w:szCs w:val="20"/>
+                    </w:rPr>
+                  </w:pPr>
+                </w:p>
+                <w:p>
+                  <w:pPr>
+                    <w:rPr>
+                      <w:rFonts w:ascii="Century Gothic" w:hAnsi="Century Gothic"/>
+                      <w:sz w:val="20"/>
+                      <w:szCs w:val="20"/>
+                    </w:rPr>
+                  </w:pPr>
+                </w:p>
+                <w:p>
+                  <w:pPr>
+                    <w:rPr>
+                      <w:rFonts w:ascii="Century Gothic" w:hAnsi="Century Gothic"/>
+                      <w:sz w:val="20"/>
+                      <w:szCs w:val="20"/>
+                    </w:rPr>
+                  </w:pPr>
+                </w:p>
+                <w:p>
+                  <w:pPr>
+                    <w:rPr>
+                      <w:rFonts w:ascii="Century Gothic" w:hAnsi="Century Gothic"/>
+                      <w:sz w:val="20"/>
+                      <w:szCs w:val="20"/>
+                    </w:rPr>
+                  </w:pPr>
+                </w:p>
+                <w:p>
+                  <w:pPr>
+                    <w:rPr>
+                      <w:rFonts w:ascii="Century Gothic" w:hAnsi="Century Gothic"/>
+                      <w:sz w:val="20"/>
+                      <w:szCs w:val="20"/>
+                    </w:rPr>
+                  </w:pPr>
+                </w:p>
+              </w:tc>
+              <w:tc>
+                <w:tcPr>
+                  <w:tcW w:w="270" w:type="dxa"/>
+                </w:tcPr>
+                <w:p>
+                  <w:pPr>
+                    <w:rPr>
+                      <w:rFonts w:ascii="Century Gothic" w:hAnsi="Century Gothic"/>
+                      <w:sz w:val="20"/>
+                      <w:szCs w:val="20"/>
+                    </w:rPr>
+                  </w:pPr>
+                </w:p>
+              </w:tc>
+            </w:tr>
+          </w:tbl>
+          <w:p>
+            <w:pPr>
+              <w:pStyle w:val="Heading1"/>
+              <w:rPr>
+                <w:b w:val="0"/>
+                <w:bCs/>
+                <w:color w:val="2F5496" w:themeColor="accent1" w:themeShade="BF"/>
+              </w:rPr>
+            </w:pPr>
+            <w:r>
+              <w:rPr>
+                <w:b w:val="0"/>
+                <w:bCs/>
+                <w:color w:val="2F5496" w:themeColor="accent1" w:themeShade="BF"/>
+              </w:rPr>
+              <w:lastRenderedPageBreak/>
+              <w:t>4</w:t>
+            </w:r>
+            <w:r>
+              <w:rPr>
+                <w:b w:val="0"/>
+                <w:bCs/>
+                <w:color w:val="2F5496" w:themeColor="accent1" w:themeShade="BF"/>
+              </w:rPr>
+              <w:t xml:space="preserve">.0 </w:t>
+            </w:r>
+            <w:r>
+              <w:rPr>
+                <w:b w:val="0"/>
+                <w:bCs/>
+                <w:color w:val="2F5496" w:themeColor="accent1" w:themeShade="BF"/>
+              </w:rPr>
+              <w:t>Review Policy</w:t>
+            </w:r>
+          </w:p>
+          <w:tbl>
+            <w:tblPr>
+              <w:tblStyle w:val="TableGrid"/>
+              <w:tblW w:w="10378" w:type="dxa"/>
+              <w:tblBorders>
+                <w:top w:val="single" w:sz="12" w:space="0" w:color="8496B0" w:themeColor="text2" w:themeTint="99"/>
+                <w:left w:val="none" w:sz="0" w:space="0" w:color="auto"/>
+                <w:bottom w:val="none" w:sz="0" w:space="0" w:color="auto"/>
+                <w:right w:val="none" w:sz="0" w:space="0" w:color="auto"/>
+                <w:insideH w:val="none" w:sz="0" w:space="0" w:color="auto"/>
+                <w:insideV w:val="none" w:sz="0" w:space="0" w:color="auto"/>
+              </w:tblBorders>
+              <w:tblLayout w:type="fixed"/>
+              <w:tblLook w:val="04A0" w:firstRow="1" w:lastRow="0" w:firstColumn="1" w:lastColumn="0" w:noHBand="0" w:noVBand="1"/>
+            </w:tblPr>
+            <w:tblGrid>
+              <w:gridCol w:w="10142"/>
+              <w:gridCol w:w="236"/>
+            </w:tblGrid>
+            <w:tr>
+              <w:trPr>
+                <w:trHeight w:val="944"/>
+              </w:trPr>
+              <w:tc>
+                <w:tcPr>
+                  <w:tcW w:w="10142" w:type="dxa"/>
+                </w:tcPr>
+                <w:p>
+                  <w:pPr>
+                    <w:pStyle w:val="Guideline"/>
+                  </w:pPr>
+                  <w:r>
+                    <w:t>Reviews will be constructed using the following check-</w:t>
+                  </w:r>
+                  <w:proofErr w:type="gramStart"/>
+                  <w:r>
+                    <w:t>list</w:t>
+                  </w:r>
+                  <w:proofErr w:type="gramEnd"/>
+                </w:p>
+                <w:p>
+                  <w:pPr>
+                    <w:pStyle w:val="Guideline"/>
+                  </w:pPr>
+                  <w:r>
+                    <w:t>[] Branching for the task is structured correctly</w:t>
+                  </w:r>
+                  <w:r>
+                    <w:t>.</w:t>
+                  </w:r>
+                </w:p>
+                <w:p>
+                  <w:pPr>
+                    <w:pStyle w:val="Guideline"/>
+                  </w:pPr>
+                  <w:r>
+                    <w:t xml:space="preserve">[] No failures in the </w:t>
+                  </w:r>
+                  <w:r>
+                    <w:t>testing cases</w:t>
+                  </w:r>
+                </w:p>
+                <w:p>
+                  <w:pPr>
+                    <w:pStyle w:val="Guideline"/>
+                  </w:pPr>
+                  <w:r>
+                    <w:t>[] No commented-out code is present.</w:t>
+                  </w:r>
+                </w:p>
+                <w:p>
+                  <w:pPr>
+                    <w:pStyle w:val="Guideline"/>
+                  </w:pPr>
+                  <w:r>
+                    <w:t>[] All functions have the appropriate documentation.</w:t>
+                  </w:r>
+                </w:p>
+                <w:p>
+                  <w:pPr>
+                    <w:pStyle w:val="Guideline"/>
+                  </w:pPr>
+                  <w:r>
+                    <w:t xml:space="preserve">[] No </w:t>
+                  </w:r>
+                  <w:proofErr w:type="spellStart"/>
+                  <w:r>
+                    <w:t>rubocop</w:t>
+                  </w:r>
+                  <w:proofErr w:type="spellEnd"/>
+                  <w:r>
+                    <w:t xml:space="preserve"> flags are present.</w:t>
+                  </w:r>
+                </w:p>
+                <w:p>
+                  <w:pPr>
+                    <w:pStyle w:val="Guideline"/>
+                  </w:pPr>
+                </w:p>
+                <w:p>
+                  <w:pPr>
+                    <w:pStyle w:val="Guideline"/>
+                  </w:pPr>
+                </w:p>
+                <w:p>
+                  <w:pPr>
+                    <w:pStyle w:val="Heading1"/>
+                    <w:rPr>
+                      <w:b w:val="0"/>
+                      <w:bCs/>
+                      <w:color w:val="2F5496" w:themeColor="accent1" w:themeShade="BF"/>
+                    </w:rPr>
+                  </w:pPr>
+                  <w:r>
+                    <w:rPr>
+                      <w:b w:val="0"/>
+                      <w:bCs/>
+                      <w:color w:val="2F5496" w:themeColor="accent1" w:themeShade="BF"/>
+                    </w:rPr>
+                    <w:t>5</w:t>
+                  </w:r>
+                  <w:r>
+                    <w:rPr>
+                      <w:b w:val="0"/>
+                      <w:bCs/>
+                      <w:color w:val="2F5496" w:themeColor="accent1" w:themeShade="BF"/>
+                    </w:rPr>
+                    <w:t xml:space="preserve">.0 </w:t>
+                  </w:r>
+                  <w:r>
+                    <w:rPr>
+                      <w:b w:val="0"/>
+                      <w:bCs/>
+                      <w:color w:val="2F5496" w:themeColor="accent1" w:themeShade="BF"/>
+                    </w:rPr>
+                    <w:t>Code Format Policy</w:t>
+                  </w:r>
+                </w:p>
+                <w:tbl>
+                  <w:tblPr>
+                    <w:tblStyle w:val="TableGrid"/>
+                    <w:tblW w:w="10800" w:type="dxa"/>
+                    <w:tblBorders>
+                      <w:top w:val="single" w:sz="12" w:space="0" w:color="8496B0" w:themeColor="text2" w:themeTint="99"/>
+                      <w:left w:val="none" w:sz="0" w:space="0" w:color="auto"/>
+                      <w:bottom w:val="none" w:sz="0" w:space="0" w:color="auto"/>
+                      <w:right w:val="none" w:sz="0" w:space="0" w:color="auto"/>
+                      <w:insideH w:val="none" w:sz="0" w:space="0" w:color="auto"/>
+                      <w:insideV w:val="none" w:sz="0" w:space="0" w:color="auto"/>
+                    </w:tblBorders>
+                    <w:tblLayout w:type="fixed"/>
+                    <w:tblLook w:val="04A0" w:firstRow="1" w:lastRow="0" w:firstColumn="1" w:lastColumn="0" w:noHBand="0" w:noVBand="1"/>
+                  </w:tblPr>
+                  <w:tblGrid>
+                    <w:gridCol w:w="10530"/>
+                    <w:gridCol w:w="270"/>
+                  </w:tblGrid>
+                  <w:tr>
+                    <w:trPr>
+                      <w:trHeight w:val="944"/>
+                    </w:trPr>
+                    <w:tc>
+                      <w:tcPr>
+                        <w:tcW w:w="10530" w:type="dxa"/>
+                      </w:tcPr>
+                      <w:p>
+                        <w:pPr>
+                          <w:pStyle w:val="Guideline"/>
+                          <w:numPr>
+                            <w:ilvl w:val="0"/>
+                            <w:numId w:val="29"/>
+                          </w:numPr>
+                        </w:pPr>
+                        <w:r>
+                          <w:t>The formatting of the code will be enforced by robocop.</w:t>
+                        </w:r>
+                      </w:p>
+                      <w:p>
+                        <w:pPr>
+                          <w:rPr>
+                            <w:rFonts w:ascii="Century Gothic" w:hAnsi="Century Gothic"/>
+                            <w:sz w:val="20"/>
+                            <w:szCs w:val="20"/>
+                          </w:rPr>
+                        </w:pPr>
+                      </w:p>
+                    </w:tc>
+                    <w:tc>
+                      <w:tcPr>
+                        <w:tcW w:w="270" w:type="dxa"/>
+                      </w:tcPr>
+                      <w:p>
+                        <w:pPr>
+                          <w:rPr>
+                            <w:rFonts w:ascii="Century Gothic" w:hAnsi="Century Gothic"/>
+                            <w:sz w:val="20"/>
+                            <w:szCs w:val="20"/>
+                          </w:rPr>
+                        </w:pPr>
+                      </w:p>
+                    </w:tc>
+                  </w:tr>
+                </w:tbl>
+                <w:p>
+                  <w:pPr>
+                    <w:rPr>
+                      <w:rFonts w:ascii="Century Gothic" w:hAnsi="Century Gothic"/>
+                      <w:sz w:val="20"/>
+                      <w:szCs w:val="20"/>
+                    </w:rPr>
+                  </w:pPr>
+                </w:p>
+              </w:tc>
+              <w:tc>
+                <w:tcPr>
+                  <w:tcW w:w="236" w:type="dxa"/>
+                </w:tcPr>
+                <w:p>
+                  <w:pPr>
+                    <w:rPr>
+                      <w:rFonts w:ascii="Century Gothic" w:hAnsi="Century Gothic"/>
+                      <w:sz w:val="20"/>
+                      <w:szCs w:val="20"/>
+                    </w:rPr>
+                  </w:pPr>
+                </w:p>
+              </w:tc>
+            </w:tr>
+          </w:tbl>
+          <w:p>
+            <w:pPr>
+              <w:pStyle w:val="Guideline"/>
+            </w:pPr>
+          </w:p>
+          <w:p>
+            <w:pPr>
               <w:rPr>
                 <w:rFonts w:ascii="Century Gothic" w:hAnsi="Century Gothic"/>
                 <w:sz w:val="20"/>
@@ -845,7 +1592,7 @@
         </w:tc>
         <w:tc>
           <w:tcPr>
-            <w:tcW w:w="270" w:type="dxa"/>
+            <w:tcW w:w="222" w:type="dxa"/>
           </w:tcPr>
           <w:p>
             <w:pPr>
@@ -862,17 +1609,6 @@
     <w:p>
       <w:pPr>
         <w:pStyle w:val="Heading1"/>
-        <w:spacing w:line="276" w:lineRule="auto"/>
-        <w:rPr>
-          <w:color w:val="44546A" w:themeColor="text2"/>
-          <w:szCs w:val="18"/>
-        </w:rPr>
-      </w:pPr>
-    </w:p>
-    <w:p/>
-    <w:p>
-      <w:pPr>
-        <w:pStyle w:val="Heading1"/>
         <w:rPr>
           <w:b w:val="0"/>
           <w:bCs/>
@@ -885,6 +1621,7 @@
           <w:bCs/>
           <w:color w:val="2F5496" w:themeColor="accent1" w:themeShade="BF"/>
         </w:rPr>
+        <w:lastRenderedPageBreak/>
         <w:t>monitoring</w:t>
       </w:r>
     </w:p>
@@ -936,7 +1673,25 @@
                 <w:sz w:val="20"/>
                 <w:szCs w:val="20"/>
               </w:rPr>
-              <w:t>To monitor the project is meeting the quality assurance guidelines, the team will conduct bi-weekly audits on the code base to ensure no policy violations are present. Any findings will be documented and resolved.</w:t>
+              <w:t xml:space="preserve">To monitor the </w:t>
+            </w:r>
+            <w:proofErr w:type="gramStart"/>
+            <w:r>
+              <w:rPr>
+                <w:rFonts w:ascii="Century Gothic" w:hAnsi="Century Gothic"/>
+                <w:sz w:val="20"/>
+                <w:szCs w:val="20"/>
+              </w:rPr>
+              <w:t>project is</w:t>
+            </w:r>
+            <w:proofErr w:type="gramEnd"/>
+            <w:r>
+              <w:rPr>
+                <w:rFonts w:ascii="Century Gothic" w:hAnsi="Century Gothic"/>
+                <w:sz w:val="20"/>
+                <w:szCs w:val="20"/>
+              </w:rPr>
+              <w:t xml:space="preserve"> meeting the quality assurance guidelines, the team will conduct bi-weekly audits on the code base to ensure no policy violations are present. Any findings will be documented and resolved.</w:t>
             </w:r>
           </w:p>
         </w:tc>
@@ -1027,6 +1782,15 @@
               </w:rPr>
               <w:t> </w:t>
             </w:r>
+            <w:r>
+              <w:rPr>
+                <w:rFonts w:ascii="Century Gothic" w:hAnsi="Century Gothic"/>
+                <w:color w:val="000000"/>
+                <w:sz w:val="22"/>
+                <w:szCs w:val="22"/>
+              </w:rPr>
+              <w:t>Anthony Passetti</w:t>
+            </w:r>
           </w:p>
         </w:tc>
         <w:tc>
@@ -1095,6 +1859,15 @@
                 <w:szCs w:val="22"/>
               </w:rPr>
               <w:t> </w:t>
+            </w:r>
+            <w:r>
+              <w:rPr>
+                <w:rFonts w:ascii="Century Gothic" w:hAnsi="Century Gothic"/>
+                <w:color w:val="000000"/>
+                <w:sz w:val="22"/>
+                <w:szCs w:val="22"/>
+              </w:rPr>
+              <w:t>01/31/2024</w:t>
             </w:r>
           </w:p>
         </w:tc>
@@ -1344,14 +2117,6 @@
     <w:p>
       <w:pPr>
         <w:pStyle w:val="Heading1"/>
-        <w:rPr>
-          <w:color w:val="44546A" w:themeColor="text2"/>
-        </w:rPr>
-      </w:pPr>
-    </w:p>
-    <w:p>
-      <w:pPr>
-        <w:pStyle w:val="Heading1"/>
         <w:spacing w:line="276" w:lineRule="auto"/>
         <w:rPr>
           <w:color w:val="44546A" w:themeColor="text2"/>
@@ -1380,86 +2145,7 @@
         </w:sectPr>
       </w:pPr>
     </w:p>
-    <w:tbl>
-      <w:tblPr>
-        <w:tblStyle w:val="TableGrid"/>
-        <w:tblpPr w:leftFromText="180" w:rightFromText="180" w:vertAnchor="text" w:horzAnchor="margin" w:tblpXSpec="center" w:tblpY="441"/>
-        <w:tblW w:w="10020" w:type="dxa"/>
-        <w:tblBorders>
-          <w:top w:val="none" w:sz="0" w:space="0" w:color="auto"/>
-          <w:left w:val="single" w:sz="24" w:space="0" w:color="BFBFBF" w:themeColor="background1" w:themeShade="BF"/>
-          <w:bottom w:val="none" w:sz="0" w:space="0" w:color="auto"/>
-          <w:right w:val="none" w:sz="0" w:space="0" w:color="auto"/>
-          <w:insideH w:val="none" w:sz="0" w:space="0" w:color="auto"/>
-          <w:insideV w:val="none" w:sz="0" w:space="0" w:color="auto"/>
-        </w:tblBorders>
-        <w:tblCellMar>
-          <w:left w:w="360" w:type="dxa"/>
-          <w:right w:w="115" w:type="dxa"/>
-        </w:tblCellMar>
-        <w:tblLook w:val="04A0" w:firstRow="1" w:lastRow="0" w:firstColumn="1" w:lastColumn="0" w:noHBand="0" w:noVBand="1"/>
-      </w:tblPr>
-      <w:tblGrid>
-        <w:gridCol w:w="10020"/>
-      </w:tblGrid>
-      <w:tr>
-        <w:trPr>
-          <w:trHeight w:val="2626"/>
-        </w:trPr>
-        <w:tc>
-          <w:tcPr>
-            <w:tcW w:w="10020" w:type="dxa"/>
-          </w:tcPr>
-          <w:bookmarkEnd w:id="14"/>
-          <w:p>
-            <w:pPr>
-              <w:jc w:val="center"/>
-              <w:rPr>
-                <w:rFonts w:ascii="Century Gothic" w:hAnsi="Century Gothic" w:cs="Arial"/>
-                <w:b/>
-                <w:sz w:val="20"/>
-                <w:szCs w:val="20"/>
-              </w:rPr>
-            </w:pPr>
-            <w:r>
-              <w:rPr>
-                <w:rFonts w:ascii="Century Gothic" w:hAnsi="Century Gothic" w:cs="Arial"/>
-                <w:b/>
-                <w:sz w:val="20"/>
-                <w:szCs w:val="20"/>
-              </w:rPr>
-              <w:lastRenderedPageBreak/>
-              <w:t>DISCLAIMER</w:t>
-            </w:r>
-          </w:p>
-          <w:p>
-            <w:pPr>
-              <w:rPr>
-                <w:rFonts w:ascii="Century Gothic" w:hAnsi="Century Gothic" w:cs="Arial"/>
-                <w:szCs w:val="20"/>
-              </w:rPr>
-            </w:pPr>
-          </w:p>
-          <w:p>
-            <w:pPr>
-              <w:rPr>
-                <w:rFonts w:ascii="Century Gothic" w:hAnsi="Century Gothic" w:cs="Arial"/>
-                <w:sz w:val="20"/>
-                <w:szCs w:val="20"/>
-              </w:rPr>
-            </w:pPr>
-            <w:r>
-              <w:rPr>
-                <w:rFonts w:ascii="Century Gothic" w:hAnsi="Century Gothic" w:cs="Arial"/>
-                <w:sz w:val="22"/>
-                <w:szCs w:val="20"/>
-              </w:rPr>
-              <w:t>Any articles, templates, or information provided by Smartsheet on the website are for reference only. While we strive to keep the information up to date and correct, we make no representations or warranties of any kind, express or implied, about the completeness, accuracy, reliability, suitability, or availability with respect to the website or the information, articles, templates, or related graphics contained on the website. Any reliance you place on such information is therefore strictly at your own risk.</w:t>
-            </w:r>
-          </w:p>
-        </w:tc>
-      </w:tr>
-    </w:tbl>
+    <w:bookmarkEnd w:id="14"/>
     <w:p>
       <w:pPr>
         <w:rPr>
@@ -1778,6 +2464,119 @@
     </w:lvl>
   </w:abstractNum>
   <w:abstractNum w:abstractNumId="11" w15:restartNumberingAfterBreak="0">
+    <w:nsid w:val="12307970"/>
+    <w:multiLevelType w:val="hybridMultilevel"/>
+    <w:tmpl w:val="1E389858"/>
+    <w:lvl w:ilvl="0" w:tplc="04090001">
+      <w:start w:val="1"/>
+      <w:numFmt w:val="bullet"/>
+      <w:lvlText w:val=""/>
+      <w:lvlJc w:val="left"/>
+      <w:pPr>
+        <w:ind w:left="720" w:hanging="360"/>
+      </w:pPr>
+      <w:rPr>
+        <w:rFonts w:ascii="Symbol" w:hAnsi="Symbol" w:hint="default"/>
+      </w:rPr>
+    </w:lvl>
+    <w:lvl w:ilvl="1" w:tplc="04090003" w:tentative="1">
+      <w:start w:val="1"/>
+      <w:numFmt w:val="bullet"/>
+      <w:lvlText w:val="o"/>
+      <w:lvlJc w:val="left"/>
+      <w:pPr>
+        <w:ind w:left="1440" w:hanging="360"/>
+      </w:pPr>
+      <w:rPr>
+        <w:rFonts w:ascii="Courier New" w:hAnsi="Courier New" w:cs="Courier New" w:hint="default"/>
+      </w:rPr>
+    </w:lvl>
+    <w:lvl w:ilvl="2" w:tplc="04090005" w:tentative="1">
+      <w:start w:val="1"/>
+      <w:numFmt w:val="bullet"/>
+      <w:lvlText w:val=""/>
+      <w:lvlJc w:val="left"/>
+      <w:pPr>
+        <w:ind w:left="2160" w:hanging="360"/>
+      </w:pPr>
+      <w:rPr>
+        <w:rFonts w:ascii="Wingdings" w:hAnsi="Wingdings" w:hint="default"/>
+      </w:rPr>
+    </w:lvl>
+    <w:lvl w:ilvl="3" w:tplc="04090001" w:tentative="1">
+      <w:start w:val="1"/>
+      <w:numFmt w:val="bullet"/>
+      <w:lvlText w:val=""/>
+      <w:lvlJc w:val="left"/>
+      <w:pPr>
+        <w:ind w:left="2880" w:hanging="360"/>
+      </w:pPr>
+      <w:rPr>
+        <w:rFonts w:ascii="Symbol" w:hAnsi="Symbol" w:hint="default"/>
+      </w:rPr>
+    </w:lvl>
+    <w:lvl w:ilvl="4" w:tplc="04090003" w:tentative="1">
+      <w:start w:val="1"/>
+      <w:numFmt w:val="bullet"/>
+      <w:lvlText w:val="o"/>
+      <w:lvlJc w:val="left"/>
+      <w:pPr>
+        <w:ind w:left="3600" w:hanging="360"/>
+      </w:pPr>
+      <w:rPr>
+        <w:rFonts w:ascii="Courier New" w:hAnsi="Courier New" w:cs="Courier New" w:hint="default"/>
+      </w:rPr>
+    </w:lvl>
+    <w:lvl w:ilvl="5" w:tplc="04090005" w:tentative="1">
+      <w:start w:val="1"/>
+      <w:numFmt w:val="bullet"/>
+      <w:lvlText w:val=""/>
+      <w:lvlJc w:val="left"/>
+      <w:pPr>
+        <w:ind w:left="4320" w:hanging="360"/>
+      </w:pPr>
+      <w:rPr>
+        <w:rFonts w:ascii="Wingdings" w:hAnsi="Wingdings" w:hint="default"/>
+      </w:rPr>
+    </w:lvl>
+    <w:lvl w:ilvl="6" w:tplc="04090001" w:tentative="1">
+      <w:start w:val="1"/>
+      <w:numFmt w:val="bullet"/>
+      <w:lvlText w:val=""/>
+      <w:lvlJc w:val="left"/>
+      <w:pPr>
+        <w:ind w:left="5040" w:hanging="360"/>
+      </w:pPr>
+      <w:rPr>
+        <w:rFonts w:ascii="Symbol" w:hAnsi="Symbol" w:hint="default"/>
+      </w:rPr>
+    </w:lvl>
+    <w:lvl w:ilvl="7" w:tplc="04090003" w:tentative="1">
+      <w:start w:val="1"/>
+      <w:numFmt w:val="bullet"/>
+      <w:lvlText w:val="o"/>
+      <w:lvlJc w:val="left"/>
+      <w:pPr>
+        <w:ind w:left="5760" w:hanging="360"/>
+      </w:pPr>
+      <w:rPr>
+        <w:rFonts w:ascii="Courier New" w:hAnsi="Courier New" w:cs="Courier New" w:hint="default"/>
+      </w:rPr>
+    </w:lvl>
+    <w:lvl w:ilvl="8" w:tplc="04090005" w:tentative="1">
+      <w:start w:val="1"/>
+      <w:numFmt w:val="bullet"/>
+      <w:lvlText w:val=""/>
+      <w:lvlJc w:val="left"/>
+      <w:pPr>
+        <w:ind w:left="6480" w:hanging="360"/>
+      </w:pPr>
+      <w:rPr>
+        <w:rFonts w:ascii="Wingdings" w:hAnsi="Wingdings" w:hint="default"/>
+      </w:rPr>
+    </w:lvl>
+  </w:abstractNum>
+  <w:abstractNum w:abstractNumId="12" w15:restartNumberingAfterBreak="0">
     <w:nsid w:val="1412283A"/>
     <w:multiLevelType w:val="multilevel"/>
     <w:tmpl w:val="DAE2D2A4"/>
@@ -1890,7 +2689,7 @@
       </w:rPr>
     </w:lvl>
   </w:abstractNum>
-  <w:abstractNum w:abstractNumId="12" w15:restartNumberingAfterBreak="0">
+  <w:abstractNum w:abstractNumId="13" w15:restartNumberingAfterBreak="0">
     <w:nsid w:val="15DC5563"/>
     <w:multiLevelType w:val="multilevel"/>
     <w:tmpl w:val="F7122682"/>
@@ -2003,7 +2802,120 @@
       </w:rPr>
     </w:lvl>
   </w:abstractNum>
-  <w:abstractNum w:abstractNumId="13" w15:restartNumberingAfterBreak="0">
+  <w:abstractNum w:abstractNumId="14" w15:restartNumberingAfterBreak="0">
+    <w:nsid w:val="1A8C327B"/>
+    <w:multiLevelType w:val="hybridMultilevel"/>
+    <w:tmpl w:val="C4EE56CC"/>
+    <w:lvl w:ilvl="0" w:tplc="04090001">
+      <w:start w:val="1"/>
+      <w:numFmt w:val="bullet"/>
+      <w:lvlText w:val=""/>
+      <w:lvlJc w:val="left"/>
+      <w:pPr>
+        <w:ind w:left="780" w:hanging="360"/>
+      </w:pPr>
+      <w:rPr>
+        <w:rFonts w:ascii="Symbol" w:hAnsi="Symbol" w:hint="default"/>
+      </w:rPr>
+    </w:lvl>
+    <w:lvl w:ilvl="1" w:tplc="04090003" w:tentative="1">
+      <w:start w:val="1"/>
+      <w:numFmt w:val="bullet"/>
+      <w:lvlText w:val="o"/>
+      <w:lvlJc w:val="left"/>
+      <w:pPr>
+        <w:ind w:left="1500" w:hanging="360"/>
+      </w:pPr>
+      <w:rPr>
+        <w:rFonts w:ascii="Courier New" w:hAnsi="Courier New" w:cs="Courier New" w:hint="default"/>
+      </w:rPr>
+    </w:lvl>
+    <w:lvl w:ilvl="2" w:tplc="04090005" w:tentative="1">
+      <w:start w:val="1"/>
+      <w:numFmt w:val="bullet"/>
+      <w:lvlText w:val=""/>
+      <w:lvlJc w:val="left"/>
+      <w:pPr>
+        <w:ind w:left="2220" w:hanging="360"/>
+      </w:pPr>
+      <w:rPr>
+        <w:rFonts w:ascii="Wingdings" w:hAnsi="Wingdings" w:hint="default"/>
+      </w:rPr>
+    </w:lvl>
+    <w:lvl w:ilvl="3" w:tplc="04090001" w:tentative="1">
+      <w:start w:val="1"/>
+      <w:numFmt w:val="bullet"/>
+      <w:lvlText w:val=""/>
+      <w:lvlJc w:val="left"/>
+      <w:pPr>
+        <w:ind w:left="2940" w:hanging="360"/>
+      </w:pPr>
+      <w:rPr>
+        <w:rFonts w:ascii="Symbol" w:hAnsi="Symbol" w:hint="default"/>
+      </w:rPr>
+    </w:lvl>
+    <w:lvl w:ilvl="4" w:tplc="04090003" w:tentative="1">
+      <w:start w:val="1"/>
+      <w:numFmt w:val="bullet"/>
+      <w:lvlText w:val="o"/>
+      <w:lvlJc w:val="left"/>
+      <w:pPr>
+        <w:ind w:left="3660" w:hanging="360"/>
+      </w:pPr>
+      <w:rPr>
+        <w:rFonts w:ascii="Courier New" w:hAnsi="Courier New" w:cs="Courier New" w:hint="default"/>
+      </w:rPr>
+    </w:lvl>
+    <w:lvl w:ilvl="5" w:tplc="04090005" w:tentative="1">
+      <w:start w:val="1"/>
+      <w:numFmt w:val="bullet"/>
+      <w:lvlText w:val=""/>
+      <w:lvlJc w:val="left"/>
+      <w:pPr>
+        <w:ind w:left="4380" w:hanging="360"/>
+      </w:pPr>
+      <w:rPr>
+        <w:rFonts w:ascii="Wingdings" w:hAnsi="Wingdings" w:hint="default"/>
+      </w:rPr>
+    </w:lvl>
+    <w:lvl w:ilvl="6" w:tplc="04090001" w:tentative="1">
+      <w:start w:val="1"/>
+      <w:numFmt w:val="bullet"/>
+      <w:lvlText w:val=""/>
+      <w:lvlJc w:val="left"/>
+      <w:pPr>
+        <w:ind w:left="5100" w:hanging="360"/>
+      </w:pPr>
+      <w:rPr>
+        <w:rFonts w:ascii="Symbol" w:hAnsi="Symbol" w:hint="default"/>
+      </w:rPr>
+    </w:lvl>
+    <w:lvl w:ilvl="7" w:tplc="04090003" w:tentative="1">
+      <w:start w:val="1"/>
+      <w:numFmt w:val="bullet"/>
+      <w:lvlText w:val="o"/>
+      <w:lvlJc w:val="left"/>
+      <w:pPr>
+        <w:ind w:left="5820" w:hanging="360"/>
+      </w:pPr>
+      <w:rPr>
+        <w:rFonts w:ascii="Courier New" w:hAnsi="Courier New" w:cs="Courier New" w:hint="default"/>
+      </w:rPr>
+    </w:lvl>
+    <w:lvl w:ilvl="8" w:tplc="04090005" w:tentative="1">
+      <w:start w:val="1"/>
+      <w:numFmt w:val="bullet"/>
+      <w:lvlText w:val=""/>
+      <w:lvlJc w:val="left"/>
+      <w:pPr>
+        <w:ind w:left="6540" w:hanging="360"/>
+      </w:pPr>
+      <w:rPr>
+        <w:rFonts w:ascii="Wingdings" w:hAnsi="Wingdings" w:hint="default"/>
+      </w:rPr>
+    </w:lvl>
+  </w:abstractNum>
+  <w:abstractNum w:abstractNumId="15" w15:restartNumberingAfterBreak="0">
     <w:nsid w:val="1B013CDE"/>
     <w:multiLevelType w:val="hybridMultilevel"/>
     <w:tmpl w:val="92C894D6"/>
@@ -2116,7 +3028,7 @@
       </w:rPr>
     </w:lvl>
   </w:abstractNum>
-  <w:abstractNum w:abstractNumId="14" w15:restartNumberingAfterBreak="0">
+  <w:abstractNum w:abstractNumId="16" w15:restartNumberingAfterBreak="0">
     <w:nsid w:val="1F8F75AB"/>
     <w:multiLevelType w:val="hybridMultilevel"/>
     <w:tmpl w:val="F23EFE92"/>
@@ -2229,7 +3141,120 @@
       </w:rPr>
     </w:lvl>
   </w:abstractNum>
-  <w:abstractNum w:abstractNumId="15" w15:restartNumberingAfterBreak="0">
+  <w:abstractNum w:abstractNumId="17" w15:restartNumberingAfterBreak="0">
+    <w:nsid w:val="276D2AD8"/>
+    <w:multiLevelType w:val="hybridMultilevel"/>
+    <w:tmpl w:val="C8EA50DC"/>
+    <w:lvl w:ilvl="0" w:tplc="04090001">
+      <w:start w:val="1"/>
+      <w:numFmt w:val="bullet"/>
+      <w:lvlText w:val=""/>
+      <w:lvlJc w:val="left"/>
+      <w:pPr>
+        <w:ind w:left="720" w:hanging="360"/>
+      </w:pPr>
+      <w:rPr>
+        <w:rFonts w:ascii="Symbol" w:hAnsi="Symbol" w:hint="default"/>
+      </w:rPr>
+    </w:lvl>
+    <w:lvl w:ilvl="1" w:tplc="04090003" w:tentative="1">
+      <w:start w:val="1"/>
+      <w:numFmt w:val="bullet"/>
+      <w:lvlText w:val="o"/>
+      <w:lvlJc w:val="left"/>
+      <w:pPr>
+        <w:ind w:left="1440" w:hanging="360"/>
+      </w:pPr>
+      <w:rPr>
+        <w:rFonts w:ascii="Courier New" w:hAnsi="Courier New" w:cs="Courier New" w:hint="default"/>
+      </w:rPr>
+    </w:lvl>
+    <w:lvl w:ilvl="2" w:tplc="04090005" w:tentative="1">
+      <w:start w:val="1"/>
+      <w:numFmt w:val="bullet"/>
+      <w:lvlText w:val=""/>
+      <w:lvlJc w:val="left"/>
+      <w:pPr>
+        <w:ind w:left="2160" w:hanging="360"/>
+      </w:pPr>
+      <w:rPr>
+        <w:rFonts w:ascii="Wingdings" w:hAnsi="Wingdings" w:hint="default"/>
+      </w:rPr>
+    </w:lvl>
+    <w:lvl w:ilvl="3" w:tplc="04090001" w:tentative="1">
+      <w:start w:val="1"/>
+      <w:numFmt w:val="bullet"/>
+      <w:lvlText w:val=""/>
+      <w:lvlJc w:val="left"/>
+      <w:pPr>
+        <w:ind w:left="2880" w:hanging="360"/>
+      </w:pPr>
+      <w:rPr>
+        <w:rFonts w:ascii="Symbol" w:hAnsi="Symbol" w:hint="default"/>
+      </w:rPr>
+    </w:lvl>
+    <w:lvl w:ilvl="4" w:tplc="04090003" w:tentative="1">
+      <w:start w:val="1"/>
+      <w:numFmt w:val="bullet"/>
+      <w:lvlText w:val="o"/>
+      <w:lvlJc w:val="left"/>
+      <w:pPr>
+        <w:ind w:left="3600" w:hanging="360"/>
+      </w:pPr>
+      <w:rPr>
+        <w:rFonts w:ascii="Courier New" w:hAnsi="Courier New" w:cs="Courier New" w:hint="default"/>
+      </w:rPr>
+    </w:lvl>
+    <w:lvl w:ilvl="5" w:tplc="04090005" w:tentative="1">
+      <w:start w:val="1"/>
+      <w:numFmt w:val="bullet"/>
+      <w:lvlText w:val=""/>
+      <w:lvlJc w:val="left"/>
+      <w:pPr>
+        <w:ind w:left="4320" w:hanging="360"/>
+      </w:pPr>
+      <w:rPr>
+        <w:rFonts w:ascii="Wingdings" w:hAnsi="Wingdings" w:hint="default"/>
+      </w:rPr>
+    </w:lvl>
+    <w:lvl w:ilvl="6" w:tplc="04090001" w:tentative="1">
+      <w:start w:val="1"/>
+      <w:numFmt w:val="bullet"/>
+      <w:lvlText w:val=""/>
+      <w:lvlJc w:val="left"/>
+      <w:pPr>
+        <w:ind w:left="5040" w:hanging="360"/>
+      </w:pPr>
+      <w:rPr>
+        <w:rFonts w:ascii="Symbol" w:hAnsi="Symbol" w:hint="default"/>
+      </w:rPr>
+    </w:lvl>
+    <w:lvl w:ilvl="7" w:tplc="04090003" w:tentative="1">
+      <w:start w:val="1"/>
+      <w:numFmt w:val="bullet"/>
+      <w:lvlText w:val="o"/>
+      <w:lvlJc w:val="left"/>
+      <w:pPr>
+        <w:ind w:left="5760" w:hanging="360"/>
+      </w:pPr>
+      <w:rPr>
+        <w:rFonts w:ascii="Courier New" w:hAnsi="Courier New" w:cs="Courier New" w:hint="default"/>
+      </w:rPr>
+    </w:lvl>
+    <w:lvl w:ilvl="8" w:tplc="04090005" w:tentative="1">
+      <w:start w:val="1"/>
+      <w:numFmt w:val="bullet"/>
+      <w:lvlText w:val=""/>
+      <w:lvlJc w:val="left"/>
+      <w:pPr>
+        <w:ind w:left="6480" w:hanging="360"/>
+      </w:pPr>
+      <w:rPr>
+        <w:rFonts w:ascii="Wingdings" w:hAnsi="Wingdings" w:hint="default"/>
+      </w:rPr>
+    </w:lvl>
+  </w:abstractNum>
+  <w:abstractNum w:abstractNumId="18" w15:restartNumberingAfterBreak="0">
     <w:nsid w:val="279A7878"/>
     <w:multiLevelType w:val="hybridMultilevel"/>
     <w:tmpl w:val="EB5485FE"/>
@@ -2342,7 +3367,7 @@
       </w:rPr>
     </w:lvl>
   </w:abstractNum>
-  <w:abstractNum w:abstractNumId="16" w15:restartNumberingAfterBreak="0">
+  <w:abstractNum w:abstractNumId="19" w15:restartNumberingAfterBreak="0">
     <w:nsid w:val="37F86274"/>
     <w:multiLevelType w:val="hybridMultilevel"/>
     <w:tmpl w:val="9F82CCA2"/>
@@ -2455,7 +3480,7 @@
       </w:rPr>
     </w:lvl>
   </w:abstractNum>
-  <w:abstractNum w:abstractNumId="17" w15:restartNumberingAfterBreak="0">
+  <w:abstractNum w:abstractNumId="20" w15:restartNumberingAfterBreak="0">
     <w:nsid w:val="45DB2828"/>
     <w:multiLevelType w:val="hybridMultilevel"/>
     <w:tmpl w:val="7B3ACAC4"/>
@@ -2568,7 +3593,7 @@
       </w:rPr>
     </w:lvl>
   </w:abstractNum>
-  <w:abstractNum w:abstractNumId="18" w15:restartNumberingAfterBreak="0">
+  <w:abstractNum w:abstractNumId="21" w15:restartNumberingAfterBreak="0">
     <w:nsid w:val="4855258A"/>
     <w:multiLevelType w:val="hybridMultilevel"/>
     <w:tmpl w:val="ADF8B0CC"/>
@@ -2681,7 +3706,7 @@
       </w:rPr>
     </w:lvl>
   </w:abstractNum>
-  <w:abstractNum w:abstractNumId="19" w15:restartNumberingAfterBreak="0">
+  <w:abstractNum w:abstractNumId="22" w15:restartNumberingAfterBreak="0">
     <w:nsid w:val="4CFA4BAE"/>
     <w:multiLevelType w:val="hybridMultilevel"/>
     <w:tmpl w:val="8B0E38D4"/>
@@ -2794,7 +3819,7 @@
       </w:rPr>
     </w:lvl>
   </w:abstractNum>
-  <w:abstractNum w:abstractNumId="20" w15:restartNumberingAfterBreak="0">
+  <w:abstractNum w:abstractNumId="23" w15:restartNumberingAfterBreak="0">
     <w:nsid w:val="4D0C1A14"/>
     <w:multiLevelType w:val="hybridMultilevel"/>
     <w:tmpl w:val="48126154"/>
@@ -2907,7 +3932,7 @@
       </w:rPr>
     </w:lvl>
   </w:abstractNum>
-  <w:abstractNum w:abstractNumId="21" w15:restartNumberingAfterBreak="0">
+  <w:abstractNum w:abstractNumId="24" w15:restartNumberingAfterBreak="0">
     <w:nsid w:val="56A2569B"/>
     <w:multiLevelType w:val="hybridMultilevel"/>
     <w:tmpl w:val="894E0616"/>
@@ -3020,7 +4045,7 @@
       </w:rPr>
     </w:lvl>
   </w:abstractNum>
-  <w:abstractNum w:abstractNumId="22" w15:restartNumberingAfterBreak="0">
+  <w:abstractNum w:abstractNumId="25" w15:restartNumberingAfterBreak="0">
     <w:nsid w:val="5A3B52F6"/>
     <w:multiLevelType w:val="hybridMultilevel"/>
     <w:tmpl w:val="BB08B800"/>
@@ -3133,7 +4158,7 @@
       </w:rPr>
     </w:lvl>
   </w:abstractNum>
-  <w:abstractNum w:abstractNumId="23" w15:restartNumberingAfterBreak="0">
+  <w:abstractNum w:abstractNumId="26" w15:restartNumberingAfterBreak="0">
     <w:nsid w:val="62E23C6E"/>
     <w:multiLevelType w:val="hybridMultilevel"/>
     <w:tmpl w:val="1EA64B2A"/>
@@ -3246,7 +4271,7 @@
       </w:rPr>
     </w:lvl>
   </w:abstractNum>
-  <w:abstractNum w:abstractNumId="24" w15:restartNumberingAfterBreak="0">
+  <w:abstractNum w:abstractNumId="27" w15:restartNumberingAfterBreak="0">
     <w:nsid w:val="707F05E4"/>
     <w:multiLevelType w:val="hybridMultilevel"/>
     <w:tmpl w:val="6CE281F4"/>
@@ -3359,7 +4384,7 @@
       </w:rPr>
     </w:lvl>
   </w:abstractNum>
-  <w:abstractNum w:abstractNumId="25" w15:restartNumberingAfterBreak="0">
+  <w:abstractNum w:abstractNumId="28" w15:restartNumberingAfterBreak="0">
     <w:nsid w:val="73862E7A"/>
     <w:multiLevelType w:val="hybridMultilevel"/>
     <w:tmpl w:val="80884260"/>
@@ -3472,7 +4497,7 @@
       </w:rPr>
     </w:lvl>
   </w:abstractNum>
-  <w:abstractNum w:abstractNumId="26" w15:restartNumberingAfterBreak="0">
+  <w:abstractNum w:abstractNumId="29" w15:restartNumberingAfterBreak="0">
     <w:nsid w:val="76BF40FF"/>
     <w:multiLevelType w:val="hybridMultilevel"/>
     <w:tmpl w:val="821293AE"/>
@@ -3585,7 +4610,7 @@
       </w:rPr>
     </w:lvl>
   </w:abstractNum>
-  <w:abstractNum w:abstractNumId="27" w15:restartNumberingAfterBreak="0">
+  <w:abstractNum w:abstractNumId="30" w15:restartNumberingAfterBreak="0">
     <w:nsid w:val="7DC949D4"/>
     <w:multiLevelType w:val="hybridMultilevel"/>
     <w:tmpl w:val="FA005C96"/>
@@ -3729,58 +4754,67 @@
     <w:abstractNumId w:val="0"/>
   </w:num>
   <w:num w:numId="11" w16cid:durableId="1392462028">
-    <w:abstractNumId w:val="18"/>
+    <w:abstractNumId w:val="21"/>
   </w:num>
   <w:num w:numId="12" w16cid:durableId="1518499175">
-    <w:abstractNumId w:val="25"/>
+    <w:abstractNumId w:val="28"/>
   </w:num>
   <w:num w:numId="13" w16cid:durableId="1469514285">
-    <w:abstractNumId w:val="24"/>
+    <w:abstractNumId w:val="27"/>
   </w:num>
   <w:num w:numId="14" w16cid:durableId="722606433">
+    <w:abstractNumId w:val="19"/>
+  </w:num>
+  <w:num w:numId="15" w16cid:durableId="1263958252">
     <w:abstractNumId w:val="16"/>
   </w:num>
-  <w:num w:numId="15" w16cid:durableId="1263958252">
-    <w:abstractNumId w:val="14"/>
-  </w:num>
   <w:num w:numId="16" w16cid:durableId="1793014200">
-    <w:abstractNumId w:val="17"/>
+    <w:abstractNumId w:val="20"/>
   </w:num>
   <w:num w:numId="17" w16cid:durableId="991715994">
-    <w:abstractNumId w:val="22"/>
+    <w:abstractNumId w:val="25"/>
   </w:num>
   <w:num w:numId="18" w16cid:durableId="1110080003">
     <w:abstractNumId w:val="10"/>
   </w:num>
   <w:num w:numId="19" w16cid:durableId="1244224157">
+    <w:abstractNumId w:val="12"/>
+  </w:num>
+  <w:num w:numId="20" w16cid:durableId="1270621421">
+    <w:abstractNumId w:val="13"/>
+  </w:num>
+  <w:num w:numId="21" w16cid:durableId="666401396">
+    <w:abstractNumId w:val="29"/>
+  </w:num>
+  <w:num w:numId="22" w16cid:durableId="465509187">
+    <w:abstractNumId w:val="15"/>
+  </w:num>
+  <w:num w:numId="23" w16cid:durableId="1082606524">
+    <w:abstractNumId w:val="24"/>
+  </w:num>
+  <w:num w:numId="24" w16cid:durableId="48891163">
+    <w:abstractNumId w:val="30"/>
+  </w:num>
+  <w:num w:numId="25" w16cid:durableId="344405181">
+    <w:abstractNumId w:val="26"/>
+  </w:num>
+  <w:num w:numId="26" w16cid:durableId="1397849954">
+    <w:abstractNumId w:val="18"/>
+  </w:num>
+  <w:num w:numId="27" w16cid:durableId="525948078">
+    <w:abstractNumId w:val="23"/>
+  </w:num>
+  <w:num w:numId="28" w16cid:durableId="442261768">
+    <w:abstractNumId w:val="22"/>
+  </w:num>
+  <w:num w:numId="29" w16cid:durableId="1249537014">
+    <w:abstractNumId w:val="14"/>
+  </w:num>
+  <w:num w:numId="30" w16cid:durableId="1817448512">
     <w:abstractNumId w:val="11"/>
   </w:num>
-  <w:num w:numId="20" w16cid:durableId="1270621421">
-    <w:abstractNumId w:val="12"/>
-  </w:num>
-  <w:num w:numId="21" w16cid:durableId="666401396">
-    <w:abstractNumId w:val="26"/>
-  </w:num>
-  <w:num w:numId="22" w16cid:durableId="465509187">
-    <w:abstractNumId w:val="13"/>
-  </w:num>
-  <w:num w:numId="23" w16cid:durableId="1082606524">
-    <w:abstractNumId w:val="21"/>
-  </w:num>
-  <w:num w:numId="24" w16cid:durableId="48891163">
-    <w:abstractNumId w:val="27"/>
-  </w:num>
-  <w:num w:numId="25" w16cid:durableId="344405181">
-    <w:abstractNumId w:val="23"/>
-  </w:num>
-  <w:num w:numId="26" w16cid:durableId="1397849954">
-    <w:abstractNumId w:val="15"/>
-  </w:num>
-  <w:num w:numId="27" w16cid:durableId="525948078">
-    <w:abstractNumId w:val="20"/>
-  </w:num>
-  <w:num w:numId="28" w16cid:durableId="442261768">
-    <w:abstractNumId w:val="19"/>
+  <w:num w:numId="31" w16cid:durableId="1537304126">
+    <w:abstractNumId w:val="17"/>
   </w:num>
 </w:numbering>
 </file>
@@ -5738,19 +6772,6 @@
 </file>
 
 <file path=customXml/item1.xml><?xml version="1.0" encoding="utf-8"?>
-<?mso-contentType ?>
-<FormTemplates xmlns="http://schemas.microsoft.com/sharepoint/v3/contenttype/forms">
-  <Display>DocumentLibraryForm</Display>
-  <Edit>AssetEditForm</Edit>
-  <New>DocumentLibraryForm</New>
-</FormTemplates>
-</file>
-
-<file path=customXml/item2.xml><?xml version="1.0" encoding="utf-8"?>
-<b:Sources xmlns:b="http://schemas.openxmlformats.org/officeDocument/2006/bibliography" xmlns="http://schemas.openxmlformats.org/officeDocument/2006/bibliography" SelectedStyle="/APASixthEditionOfficeOnline.xsl" StyleName="APA" Version="6"/>
-</file>
-
-<file path=customXml/item3.xml><?xml version="1.0" encoding="utf-8"?>
 <p:properties xmlns:p="http://schemas.microsoft.com/office/2006/metadata/properties" xmlns:xsi="http://www.w3.org/2001/XMLSchema-instance" xmlns:pc="http://schemas.microsoft.com/office/infopath/2007/PartnerControls">
   <documentManagement>
     <DirectSourceMarket xmlns="4873beb7-5857-4685-be1f-d57550cc96cc" xsi:nil="true"/>
@@ -5875,6 +6896,19 @@
     <LocMarketGroupTiers2 xmlns="4873beb7-5857-4685-be1f-d57550cc96cc">,t:Tier 1,t:Tier 2,t:Tier 3,</LocMarketGroupTiers2>
   </documentManagement>
 </p:properties>
+</file>
+
+<file path=customXml/item2.xml><?xml version="1.0" encoding="utf-8"?>
+<b:Sources xmlns:b="http://schemas.openxmlformats.org/officeDocument/2006/bibliography" xmlns="http://schemas.openxmlformats.org/officeDocument/2006/bibliography" SelectedStyle="/APASixthEditionOfficeOnline.xsl" StyleName="APA" Version="6"/>
+</file>
+
+<file path=customXml/item3.xml><?xml version="1.0" encoding="utf-8"?>
+<?mso-contentType ?>
+<FormTemplates xmlns="http://schemas.microsoft.com/sharepoint/v3/contenttype/forms">
+  <Display>DocumentLibraryForm</Display>
+  <Edit>AssetEditForm</Edit>
+  <New>DocumentLibraryForm</New>
+</FormTemplates>
 </file>
 
 <file path=customXml/item4.xml><?xml version="1.0" encoding="utf-8"?>
@@ -6918,9 +7952,11 @@
 </file>
 
 <file path=customXml/itemProps1.xml><?xml version="1.0" encoding="utf-8"?>
-<ds:datastoreItem xmlns:ds="http://schemas.openxmlformats.org/officeDocument/2006/customXml" ds:itemID="{52170F79-8AD9-4618-841D-AB232407957C}">
+<ds:datastoreItem xmlns:ds="http://schemas.openxmlformats.org/officeDocument/2006/customXml" ds:itemID="{CBD348DC-98DA-4004-8F63-30B02DAA0E87}">
   <ds:schemaRefs>
-    <ds:schemaRef ds:uri="http://schemas.microsoft.com/sharepoint/v3/contenttype/forms"/>
+    <ds:schemaRef ds:uri="http://schemas.microsoft.com/office/2006/metadata/properties"/>
+    <ds:schemaRef ds:uri="http://schemas.microsoft.com/office/infopath/2007/PartnerControls"/>
+    <ds:schemaRef ds:uri="4873beb7-5857-4685-be1f-d57550cc96cc"/>
   </ds:schemaRefs>
 </ds:datastoreItem>
 </file>
@@ -6934,11 +7970,9 @@
 </file>
 
 <file path=customXml/itemProps3.xml><?xml version="1.0" encoding="utf-8"?>
-<ds:datastoreItem xmlns:ds="http://schemas.openxmlformats.org/officeDocument/2006/customXml" ds:itemID="{CBD348DC-98DA-4004-8F63-30B02DAA0E87}">
+<ds:datastoreItem xmlns:ds="http://schemas.openxmlformats.org/officeDocument/2006/customXml" ds:itemID="{52170F79-8AD9-4618-841D-AB232407957C}">
   <ds:schemaRefs>
-    <ds:schemaRef ds:uri="http://schemas.microsoft.com/office/2006/metadata/properties"/>
-    <ds:schemaRef ds:uri="http://schemas.microsoft.com/office/infopath/2007/PartnerControls"/>
-    <ds:schemaRef ds:uri="4873beb7-5857-4685-be1f-d57550cc96cc"/>
+    <ds:schemaRef ds:uri="http://schemas.microsoft.com/sharepoint/v3/contenttype/forms"/>
   </ds:schemaRefs>
 </ds:datastoreItem>
 </file>

</xml_diff>